<commit_message>
Doc for task-3 completed
</commit_message>
<xml_diff>
--- a/project-1/MarcinDziedzic_14_1.docx
+++ b/project-1/MarcinDziedzic_14_1.docx
@@ -2333,6 +2333,8 @@
         </w:rPr>
         <w:br w:type="page"/>
       </w:r>
+      <w:bookmarkStart w:id="0" w:name="_GoBack"/>
+      <w:bookmarkEnd w:id="0"/>
     </w:p>
     <w:p>
       <w:pPr>
@@ -5194,7 +5196,10 @@
         <w:autoSpaceDN w:val="0"/>
         <w:adjustRightInd w:val="0"/>
         <w:rPr>
-          <w:rFonts w:ascii="Courier" w:hAnsi="Courier"/>
+          <w:rFonts w:ascii="Courier" w:hAnsi="Courier" w:cs="Courier"/>
+          <w:color w:val="0000FF"/>
+          <w:sz w:val="20"/>
+          <w:szCs w:val="20"/>
           <w:lang w:val="en-US"/>
         </w:rPr>
       </w:pPr>
@@ -5208,6 +5213,250 @@
         </w:rPr>
         <w:lastRenderedPageBreak/>
         <w:t>end</w:t>
+      </w:r>
+    </w:p>
+    <w:p>
+      <w:pPr>
+        <w:autoSpaceDE w:val="0"/>
+        <w:autoSpaceDN w:val="0"/>
+        <w:adjustRightInd w:val="0"/>
+        <w:rPr>
+          <w:rFonts w:ascii="Courier" w:hAnsi="Courier" w:cs="Courier"/>
+          <w:color w:val="0000FF"/>
+          <w:sz w:val="20"/>
+          <w:szCs w:val="20"/>
+          <w:lang w:val="en-US"/>
+        </w:rPr>
+      </w:pPr>
+    </w:p>
+    <w:p>
+      <w:pPr>
+        <w:autoSpaceDE w:val="0"/>
+        <w:autoSpaceDN w:val="0"/>
+        <w:adjustRightInd w:val="0"/>
+        <w:rPr>
+          <w:rFonts w:ascii="Courier" w:hAnsi="Courier" w:cs="Courier"/>
+          <w:color w:val="0000FF"/>
+          <w:sz w:val="20"/>
+          <w:szCs w:val="20"/>
+          <w:lang w:val="en-US"/>
+        </w:rPr>
+      </w:pPr>
+      <w:proofErr w:type="spellStart"/>
+      <w:r>
+        <w:rPr>
+          <w:rFonts w:ascii="Courier" w:hAnsi="Courier" w:cs="Courier"/>
+          <w:color w:val="0000FF"/>
+          <w:sz w:val="20"/>
+          <w:szCs w:val="20"/>
+          <w:lang w:val="en-US"/>
+        </w:rPr>
+        <w:t>wyniki</w:t>
+      </w:r>
+      <w:proofErr w:type="spellEnd"/>
+      <w:r>
+        <w:rPr>
+          <w:rFonts w:ascii="Courier" w:hAnsi="Courier" w:cs="Courier"/>
+          <w:color w:val="0000FF"/>
+          <w:sz w:val="20"/>
+          <w:szCs w:val="20"/>
+          <w:lang w:val="en-US"/>
+        </w:rPr>
+        <w:t>:</w:t>
+      </w:r>
+    </w:p>
+    <w:p>
+      <w:pPr>
+        <w:autoSpaceDE w:val="0"/>
+        <w:autoSpaceDN w:val="0"/>
+        <w:adjustRightInd w:val="0"/>
+        <w:rPr>
+          <w:rFonts w:ascii="Courier" w:hAnsi="Courier" w:cs="Courier"/>
+          <w:color w:val="0000FF"/>
+          <w:sz w:val="20"/>
+          <w:szCs w:val="20"/>
+          <w:lang w:val="en-US"/>
+        </w:rPr>
+      </w:pPr>
+    </w:p>
+    <w:p>
+      <w:pPr>
+        <w:autoSpaceDE w:val="0"/>
+        <w:autoSpaceDN w:val="0"/>
+        <w:adjustRightInd w:val="0"/>
+        <w:rPr>
+          <w:rFonts w:ascii="Courier" w:hAnsi="Courier"/>
+          <w:lang w:val="en-US"/>
+        </w:rPr>
+      </w:pPr>
+      <w:r>
+        <w:rPr>
+          <w:rFonts w:ascii="Courier" w:hAnsi="Courier"/>
+          <w:lang w:val="en-US"/>
+        </w:rPr>
+        <w:t xml:space="preserve">&gt;&gt; </w:t>
+      </w:r>
+      <w:proofErr w:type="spellStart"/>
+      <w:r>
+        <w:rPr>
+          <w:rFonts w:ascii="Courier" w:hAnsi="Courier"/>
+          <w:lang w:val="en-US"/>
+        </w:rPr>
+        <w:t>md_gauss_</w:t>
+      </w:r>
+      <w:proofErr w:type="gramStart"/>
+      <w:r>
+        <w:rPr>
+          <w:rFonts w:ascii="Courier" w:hAnsi="Courier"/>
+          <w:lang w:val="en-US"/>
+        </w:rPr>
+        <w:t>seidel</w:t>
+      </w:r>
+      <w:proofErr w:type="spellEnd"/>
+      <w:r>
+        <w:rPr>
+          <w:rFonts w:ascii="Courier" w:hAnsi="Courier"/>
+          <w:lang w:val="en-US"/>
+        </w:rPr>
+        <w:t>(</w:t>
+      </w:r>
+      <w:proofErr w:type="spellStart"/>
+      <w:proofErr w:type="gramEnd"/>
+      <w:r>
+        <w:rPr>
+          <w:rFonts w:ascii="Courier" w:hAnsi="Courier"/>
+          <w:lang w:val="en-US"/>
+        </w:rPr>
+        <w:t>md_prepare_data_d</w:t>
+      </w:r>
+      <w:proofErr w:type="spellEnd"/>
+      <w:r>
+        <w:rPr>
+          <w:rFonts w:ascii="Courier" w:hAnsi="Courier"/>
+          <w:lang w:val="en-US"/>
+        </w:rPr>
+        <w:t>, 0.00001)</w:t>
+      </w:r>
+    </w:p>
+    <w:p>
+      <w:pPr>
+        <w:autoSpaceDE w:val="0"/>
+        <w:autoSpaceDN w:val="0"/>
+        <w:adjustRightInd w:val="0"/>
+        <w:rPr>
+          <w:rFonts w:ascii="Courier" w:hAnsi="Courier"/>
+          <w:lang w:val="en-US"/>
+        </w:rPr>
+      </w:pPr>
+    </w:p>
+    <w:p>
+      <w:pPr>
+        <w:autoSpaceDE w:val="0"/>
+        <w:autoSpaceDN w:val="0"/>
+        <w:adjustRightInd w:val="0"/>
+        <w:rPr>
+          <w:rFonts w:ascii="Courier" w:hAnsi="Courier"/>
+          <w:lang w:val="en-US"/>
+        </w:rPr>
+      </w:pPr>
+      <w:proofErr w:type="spellStart"/>
+      <w:r>
+        <w:rPr>
+          <w:rFonts w:ascii="Courier" w:hAnsi="Courier"/>
+          <w:lang w:val="en-US"/>
+        </w:rPr>
+        <w:t>ans</w:t>
+      </w:r>
+      <w:proofErr w:type="spellEnd"/>
+      <w:r>
+        <w:rPr>
+          <w:rFonts w:ascii="Courier" w:hAnsi="Courier"/>
+          <w:lang w:val="en-US"/>
+        </w:rPr>
+        <w:t xml:space="preserve"> =</w:t>
+      </w:r>
+    </w:p>
+    <w:p>
+      <w:pPr>
+        <w:autoSpaceDE w:val="0"/>
+        <w:autoSpaceDN w:val="0"/>
+        <w:adjustRightInd w:val="0"/>
+        <w:rPr>
+          <w:rFonts w:ascii="Courier" w:hAnsi="Courier"/>
+          <w:lang w:val="en-US"/>
+        </w:rPr>
+      </w:pPr>
+    </w:p>
+    <w:p>
+      <w:pPr>
+        <w:autoSpaceDE w:val="0"/>
+        <w:autoSpaceDN w:val="0"/>
+        <w:adjustRightInd w:val="0"/>
+        <w:rPr>
+          <w:rFonts w:ascii="Courier" w:hAnsi="Courier"/>
+          <w:lang w:val="en-US"/>
+        </w:rPr>
+      </w:pPr>
+      <w:r>
+        <w:rPr>
+          <w:rFonts w:ascii="Courier" w:hAnsi="Courier"/>
+          <w:lang w:val="en-US"/>
+        </w:rPr>
+        <w:t xml:space="preserve">    0.1122</w:t>
+      </w:r>
+    </w:p>
+    <w:p>
+      <w:pPr>
+        <w:autoSpaceDE w:val="0"/>
+        <w:autoSpaceDN w:val="0"/>
+        <w:adjustRightInd w:val="0"/>
+        <w:rPr>
+          <w:rFonts w:ascii="Courier" w:hAnsi="Courier"/>
+          <w:lang w:val="en-US"/>
+        </w:rPr>
+      </w:pPr>
+      <w:r>
+        <w:rPr>
+          <w:rFonts w:ascii="Courier" w:hAnsi="Courier"/>
+          <w:lang w:val="en-US"/>
+        </w:rPr>
+        <w:t xml:space="preserve">    1.4927</w:t>
+      </w:r>
+    </w:p>
+    <w:p>
+      <w:pPr>
+        <w:autoSpaceDE w:val="0"/>
+        <w:autoSpaceDN w:val="0"/>
+        <w:adjustRightInd w:val="0"/>
+        <w:rPr>
+          <w:rFonts w:ascii="Courier" w:hAnsi="Courier"/>
+          <w:lang w:val="en-US"/>
+        </w:rPr>
+      </w:pPr>
+      <w:r>
+        <w:rPr>
+          <w:rFonts w:ascii="Courier" w:hAnsi="Courier"/>
+          <w:lang w:val="en-US"/>
+        </w:rPr>
+        <w:t xml:space="preserve">    0.5882</w:t>
+      </w:r>
+    </w:p>
+    <w:p>
+      <w:pPr>
+        <w:autoSpaceDE w:val="0"/>
+        <w:autoSpaceDN w:val="0"/>
+        <w:adjustRightInd w:val="0"/>
+        <w:rPr>
+          <w:rFonts w:ascii="Courier" w:hAnsi="Courier"/>
+          <w:lang w:val="en-US"/>
+        </w:rPr>
+      </w:pPr>
+      <w:r>
+        <w:rPr>
+          <w:rFonts w:ascii="Courier" w:hAnsi="Courier"/>
+          <w:lang w:val="en-US"/>
+        </w:rPr>
+        <w:t xml:space="preserve">    1.7046</w:t>
       </w:r>
     </w:p>
     <w:p>
@@ -5306,8 +5555,260 @@
           <w:lang w:val="pl-PL"/>
         </w:rPr>
       </w:pPr>
-      <w:bookmarkStart w:id="0" w:name="_GoBack"/>
-      <w:bookmarkEnd w:id="0"/>
+    </w:p>
+    <w:p>
+      <w:pPr>
+        <w:jc w:val="both"/>
+        <w:rPr>
+          <w:rFonts w:ascii="Times New Roman" w:hAnsi="Times New Roman" w:cs="Times New Roman"/>
+          <w:lang w:val="pl-PL"/>
+        </w:rPr>
+      </w:pPr>
+      <w:r>
+        <w:rPr>
+          <w:rFonts w:ascii="Times New Roman" w:hAnsi="Times New Roman" w:cs="Times New Roman"/>
+          <w:lang w:val="pl-PL"/>
+        </w:rPr>
+        <w:t>Dane z zadania 2 z podpunktu a) (ilość równań = 2560):</w:t>
+      </w:r>
+    </w:p>
+    <w:p>
+      <w:pPr>
+        <w:rPr>
+          <w:lang w:val="pl-PL"/>
+        </w:rPr>
+      </w:pPr>
+      <w:r>
+        <w:rPr>
+          <w:noProof/>
+          <w:lang w:val="pl-PL"/>
+        </w:rPr>
+        <w:lastRenderedPageBreak/>
+        <w:drawing>
+          <wp:inline distT="0" distB="0" distL="0" distR="0">
+            <wp:extent cx="5756910" cy="4318000"/>
+            <wp:effectExtent l="0" t="0" r="0" b="0"/>
+            <wp:docPr id="2" name="Picture 2"/>
+            <wp:cNvGraphicFramePr>
+              <a:graphicFrameLocks xmlns:a="http://schemas.openxmlformats.org/drawingml/2006/main" noChangeAspect="1"/>
+            </wp:cNvGraphicFramePr>
+            <a:graphic xmlns:a="http://schemas.openxmlformats.org/drawingml/2006/main">
+              <a:graphicData uri="http://schemas.openxmlformats.org/drawingml/2006/picture">
+                <pic:pic xmlns:pic="http://schemas.openxmlformats.org/drawingml/2006/picture">
+                  <pic:nvPicPr>
+                    <pic:cNvPr id="2" name="task-3-2.jpg"/>
+                    <pic:cNvPicPr/>
+                  </pic:nvPicPr>
+                  <pic:blipFill>
+                    <a:blip r:embed="rId6">
+                      <a:extLst>
+                        <a:ext uri="{28A0092B-C50C-407E-A947-70E740481C1C}">
+                          <a14:useLocalDpi xmlns:a14="http://schemas.microsoft.com/office/drawing/2010/main" val="0"/>
+                        </a:ext>
+                      </a:extLst>
+                    </a:blip>
+                    <a:stretch>
+                      <a:fillRect/>
+                    </a:stretch>
+                  </pic:blipFill>
+                  <pic:spPr>
+                    <a:xfrm>
+                      <a:off x="0" y="0"/>
+                      <a:ext cx="5756910" cy="4318000"/>
+                    </a:xfrm>
+                    <a:prstGeom prst="rect">
+                      <a:avLst/>
+                    </a:prstGeom>
+                  </pic:spPr>
+                </pic:pic>
+              </a:graphicData>
+            </a:graphic>
+          </wp:inline>
+        </w:drawing>
+      </w:r>
+    </w:p>
+    <w:p>
+      <w:pPr>
+        <w:jc w:val="both"/>
+        <w:rPr>
+          <w:rFonts w:ascii="Times New Roman" w:hAnsi="Times New Roman" w:cs="Times New Roman"/>
+          <w:lang w:val="pl-PL"/>
+        </w:rPr>
+      </w:pPr>
+      <w:r>
+        <w:rPr>
+          <w:rFonts w:ascii="Times New Roman" w:hAnsi="Times New Roman" w:cs="Times New Roman"/>
+          <w:lang w:val="pl-PL"/>
+        </w:rPr>
+        <w:t xml:space="preserve">Jak widać na wykresie błąd wyniku bardzo szybko zbiega do 0. Po 30 iteracji jest on już równy prawie 0. Wnioskujemy z tego, że dla tych danych metoda Gaussa- </w:t>
+      </w:r>
+      <w:proofErr w:type="spellStart"/>
+      <w:r>
+        <w:rPr>
+          <w:rFonts w:ascii="Times New Roman" w:hAnsi="Times New Roman" w:cs="Times New Roman"/>
+          <w:lang w:val="pl-PL"/>
+        </w:rPr>
+        <w:t>Seidela</w:t>
+      </w:r>
+      <w:proofErr w:type="spellEnd"/>
+      <w:r>
+        <w:rPr>
+          <w:rFonts w:ascii="Times New Roman" w:hAnsi="Times New Roman" w:cs="Times New Roman"/>
+          <w:lang w:val="pl-PL"/>
+        </w:rPr>
+        <w:t xml:space="preserve"> daje dobre rezultaty. Ponadto w tym przypadku jest ona szybsza niż metoda rozkładu LU z zadania 2.</w:t>
+      </w:r>
+    </w:p>
+    <w:p>
+      <w:pPr>
+        <w:jc w:val="both"/>
+        <w:rPr>
+          <w:rFonts w:ascii="Times New Roman" w:hAnsi="Times New Roman" w:cs="Times New Roman"/>
+          <w:lang w:val="pl-PL"/>
+        </w:rPr>
+      </w:pPr>
+      <w:r>
+        <w:rPr>
+          <w:rFonts w:ascii="Times New Roman" w:hAnsi="Times New Roman" w:cs="Times New Roman"/>
+          <w:lang w:val="pl-PL"/>
+        </w:rPr>
+        <w:t>Dane z zadania 2 z podpunktu b) i c):</w:t>
+      </w:r>
+    </w:p>
+    <w:p>
+      <w:pPr>
+        <w:autoSpaceDE w:val="0"/>
+        <w:autoSpaceDN w:val="0"/>
+        <w:adjustRightInd w:val="0"/>
+        <w:jc w:val="both"/>
+        <w:rPr>
+          <w:rFonts w:ascii="Times New Roman" w:eastAsiaTheme="minorEastAsia" w:hAnsi="Times New Roman" w:cs="Times New Roman"/>
+          <w:szCs w:val="30"/>
+          <w:lang w:val="pl-PL"/>
+        </w:rPr>
+      </w:pPr>
+      <w:r>
+        <w:rPr>
+          <w:rFonts w:ascii="Times New Roman" w:hAnsi="Times New Roman" w:cs="Times New Roman"/>
+          <w:lang w:val="pl-PL"/>
+        </w:rPr>
+        <w:t>Dla tych danych metoda Gaussa-</w:t>
+      </w:r>
+      <w:proofErr w:type="spellStart"/>
+      <w:r>
+        <w:rPr>
+          <w:rFonts w:ascii="Times New Roman" w:hAnsi="Times New Roman" w:cs="Times New Roman"/>
+          <w:lang w:val="pl-PL"/>
+        </w:rPr>
+        <w:t>Seidela</w:t>
+      </w:r>
+      <w:proofErr w:type="spellEnd"/>
+      <w:r>
+        <w:rPr>
+          <w:rFonts w:ascii="Times New Roman" w:hAnsi="Times New Roman" w:cs="Times New Roman"/>
+          <w:lang w:val="pl-PL"/>
+        </w:rPr>
+        <w:t xml:space="preserve"> nie działa, ponieważ nie spełniają one warunku dostatecznego dla tej metody, czyli silnej dominacji diagonalnej. Po uruchomieniu procesu dla tych danych od razu dostajemy informacje </w:t>
+      </w:r>
+      <w:r>
+        <w:rPr>
+          <w:rFonts w:ascii="Courier New" w:hAnsi="Courier New" w:cs="Courier New"/>
+          <w:color w:val="A020F0"/>
+          <w:szCs w:val="30"/>
+          <w:lang w:val="pl-PL"/>
+        </w:rPr>
+        <w:t xml:space="preserve">'Warunek silnej dominacji diagonalnej nie jest </w:t>
+      </w:r>
+      <w:proofErr w:type="spellStart"/>
+      <w:r>
+        <w:rPr>
+          <w:rFonts w:ascii="Courier New" w:hAnsi="Courier New" w:cs="Courier New"/>
+          <w:color w:val="A020F0"/>
+          <w:szCs w:val="30"/>
+          <w:lang w:val="pl-PL"/>
+        </w:rPr>
+        <w:t>spelniony</w:t>
+      </w:r>
+      <w:proofErr w:type="spellEnd"/>
+      <w:r>
+        <w:rPr>
+          <w:rFonts w:ascii="Courier New" w:hAnsi="Courier New" w:cs="Courier New"/>
+          <w:color w:val="A020F0"/>
+          <w:szCs w:val="30"/>
+          <w:lang w:val="pl-PL"/>
+        </w:rPr>
+        <w:t xml:space="preserve">' </w:t>
+      </w:r>
+      <w:r>
+        <w:rPr>
+          <w:rFonts w:ascii="Times New Roman" w:hAnsi="Times New Roman" w:cs="Times New Roman"/>
+          <w:szCs w:val="30"/>
+          <w:lang w:val="pl-PL"/>
+        </w:rPr>
+        <w:t xml:space="preserve">i proces zostaje przerwany. Dzieje się tak, ponieważ w tych przypadkach ciągi </w:t>
+      </w:r>
+      <m:oMath>
+        <m:sSup>
+          <m:sSupPr>
+            <m:ctrlPr>
+              <w:rPr>
+                <w:rFonts w:ascii="Cambria Math" w:hAnsi="Cambria Math" w:cs="Times New Roman"/>
+                <w:i/>
+                <w:szCs w:val="30"/>
+              </w:rPr>
+            </m:ctrlPr>
+          </m:sSupPr>
+          <m:e>
+            <m:r>
+              <w:rPr>
+                <w:rFonts w:ascii="Cambria Math" w:hAnsi="Cambria Math" w:cs="Times New Roman"/>
+                <w:szCs w:val="30"/>
+              </w:rPr>
+              <m:t>x</m:t>
+            </m:r>
+          </m:e>
+          <m:sup>
+            <m:r>
+              <w:rPr>
+                <w:rFonts w:ascii="Cambria Math" w:hAnsi="Cambria Math" w:cs="Times New Roman"/>
+                <w:szCs w:val="30"/>
+                <w:lang w:val="pl-PL"/>
+              </w:rPr>
+              <m:t>(</m:t>
+            </m:r>
+            <m:r>
+              <w:rPr>
+                <w:rFonts w:ascii="Cambria Math" w:hAnsi="Cambria Math" w:cs="Times New Roman"/>
+                <w:szCs w:val="30"/>
+              </w:rPr>
+              <m:t>i</m:t>
+            </m:r>
+            <m:r>
+              <w:rPr>
+                <w:rFonts w:ascii="Cambria Math" w:hAnsi="Cambria Math" w:cs="Times New Roman"/>
+                <w:szCs w:val="30"/>
+                <w:lang w:val="pl-PL"/>
+              </w:rPr>
+              <m:t>)</m:t>
+            </m:r>
+          </m:sup>
+        </m:sSup>
+      </m:oMath>
+      <w:r>
+        <w:rPr>
+          <w:rFonts w:ascii="Times New Roman" w:eastAsiaTheme="minorEastAsia" w:hAnsi="Times New Roman" w:cs="Times New Roman"/>
+          <w:szCs w:val="30"/>
+          <w:lang w:val="pl-PL"/>
+        </w:rPr>
+        <w:t xml:space="preserve"> były rozbieżne.</w:t>
+      </w:r>
+    </w:p>
+    <w:p>
+      <w:pPr>
+        <w:rPr>
+          <w:lang w:val="pl-PL"/>
+        </w:rPr>
+      </w:pPr>
     </w:p>
     <w:sectPr>
       <w:pgSz w:w="11900" w:h="16840"/>

</xml_diff>